<commit_message>
TS 5.2 Kramam Tamil - 04/09/2022
</commit_message>
<xml_diff>
--- a/TS-Kramam/TS-5.2/TS 5.2 Tamil Krama Paatam Corrections.docx
+++ b/TS-Kramam/TS-5.2/TS 5.2 Tamil Krama Paatam Corrections.docx
@@ -112,27 +112,7 @@
           <w:szCs w:val="32"/>
           <w:u w:val="single"/>
         </w:rPr>
-        <w:t xml:space="preserve"> Sep</w:t>
-      </w:r>
-      <w:r>
-        <w:rPr>
-          <w:b/>
-          <w:bCs/>
-          <w:sz w:val="32"/>
-          <w:szCs w:val="32"/>
-          <w:u w:val="single"/>
-        </w:rPr>
-        <w:t>tember</w:t>
-      </w:r>
-      <w:r>
-        <w:rPr>
-          <w:b/>
-          <w:bCs/>
-          <w:sz w:val="32"/>
-          <w:szCs w:val="32"/>
-          <w:u w:val="single"/>
-        </w:rPr>
-        <w:t xml:space="preserve"> 2022</w:t>
+        <w:t xml:space="preserve"> September 2022</w:t>
       </w:r>
     </w:p>
     <w:p>
@@ -411,71 +391,247 @@
                 <w:lang w:val="en-IN" w:eastAsia="en-IN" w:bidi="ml-IN"/>
               </w:rPr>
             </w:pPr>
-            <w:proofErr w:type="spellStart"/>
-            <w:r>
-              <w:rPr>
-                <w:rFonts w:ascii="BRH Devanagari Extra" w:hAnsi="BRH Devanagari Extra" w:cs="BRH Devanagari Extra"/>
-                <w:color w:val="000000"/>
-                <w:sz w:val="40"/>
-                <w:szCs w:val="40"/>
-              </w:rPr>
-              <w:t>kÉÉqÉÉuÉþ</w:t>
-            </w:r>
-            <w:proofErr w:type="spellEnd"/>
-            <w:r>
-              <w:rPr>
-                <w:rFonts w:ascii="BRH Devanagari Extra" w:hAnsi="BRH Devanagari Extra" w:cs="BRH Devanagari Extra"/>
-                <w:color w:val="000000"/>
-                <w:sz w:val="40"/>
-                <w:szCs w:val="40"/>
+            <w:r>
+              <w:rPr>
+                <w:rFonts w:ascii="Latha" w:hAnsi="Latha" w:cs="Latha"/>
+                <w:sz w:val="28"/>
+                <w:szCs w:val="28"/>
+                <w:cs/>
+                <w:lang w:bidi="ta-IN"/>
+              </w:rPr>
+              <w:t>தா</w:t>
+            </w:r>
+            <w:r>
+              <w:rPr>
+                <w:rFonts w:ascii="Latha" w:hAnsi="Latha" w:cs="Latha"/>
+                <w:b/>
+                <w:bCs/>
+                <w:position w:val="-12"/>
+                <w:sz w:val="28"/>
+                <w:szCs w:val="28"/>
+                <w:cs/>
+                <w:lang w:bidi="ta-IN"/>
+              </w:rPr>
+              <w:t>4</w:t>
+            </w:r>
+            <w:r>
+              <w:rPr>
+                <w:rFonts w:ascii="Latha" w:hAnsi="Latha" w:cs="Latha"/>
+                <w:sz w:val="28"/>
+                <w:szCs w:val="28"/>
+                <w:cs/>
+                <w:lang w:bidi="ta-IN"/>
+              </w:rPr>
+              <w:t>மாவ</w:t>
+            </w:r>
+            <w:r>
+              <w:rPr>
+                <w:rFonts w:ascii="BRH Tamil Tab Extra" w:hAnsi="BRH Tamil Tab Extra" w:cs="Latha"/>
+                <w:b/>
+                <w:sz w:val="36"/>
+                <w:szCs w:val="28"/>
+                <w:lang w:bidi="ta-IN"/>
+              </w:rPr>
+              <w:t>†</w:t>
+            </w:r>
+            <w:r>
+              <w:rPr>
+                <w:rFonts w:ascii="Latha" w:hAnsi="Latha" w:cs="Latha"/>
+                <w:sz w:val="28"/>
+                <w:szCs w:val="28"/>
+                <w:lang w:bidi="ta-IN"/>
               </w:rPr>
               <w:t xml:space="preserve"> | </w:t>
             </w:r>
-            <w:proofErr w:type="spellStart"/>
-            <w:r>
-              <w:rPr>
-                <w:rFonts w:ascii="BRH Devanagari Extra" w:hAnsi="BRH Devanagari Extra" w:cs="BRH Devanagari Extra"/>
-                <w:color w:val="000000"/>
-                <w:sz w:val="40"/>
-                <w:szCs w:val="40"/>
-              </w:rPr>
-              <w:t>A</w:t>
-            </w:r>
-            <w:r>
-              <w:rPr>
-                <w:rFonts w:ascii="BRH Devanagari Extra" w:hAnsi="BRH Devanagari Extra" w:cs="BRH Devanagari Extra"/>
-                <w:color w:val="000000"/>
-                <w:sz w:val="40"/>
-                <w:szCs w:val="40"/>
+            <w:r>
+              <w:rPr>
+                <w:rFonts w:ascii="Latha" w:hAnsi="Latha" w:cs="Latha"/>
+                <w:sz w:val="28"/>
+                <w:szCs w:val="28"/>
+                <w:cs/>
+                <w:lang w:bidi="ta-IN"/>
+              </w:rPr>
+              <w:t>அவா</w:t>
+            </w:r>
+            <w:r>
+              <w:rPr>
+                <w:rFonts w:ascii="BRH Tamil Tab Extra" w:hAnsi="BRH Tamil Tab Extra" w:cs="Latha"/>
+                <w:b/>
+                <w:sz w:val="36"/>
+                <w:szCs w:val="28"/>
+                <w:lang w:bidi="ta-IN"/>
+              </w:rPr>
+              <w:t>†</w:t>
+            </w:r>
+            <w:r>
+              <w:rPr>
+                <w:rFonts w:ascii="Latha" w:hAnsi="Latha" w:cs="Latha"/>
+                <w:sz w:val="28"/>
+                <w:szCs w:val="28"/>
+                <w:cs/>
+                <w:lang w:bidi="ta-IN"/>
+              </w:rPr>
+              <w:t>ருந்</w:t>
+            </w:r>
+            <w:r>
+              <w:rPr>
+                <w:rFonts w:ascii="Latha" w:hAnsi="Latha" w:cs="Latha"/>
+                <w:sz w:val="28"/>
+                <w:szCs w:val="28"/>
                 <w:highlight w:val="yellow"/>
-              </w:rPr>
-              <w:t>uÉÉ</w:t>
-            </w:r>
-            <w:r>
-              <w:rPr>
-                <w:rFonts w:ascii="BRH Devanagari Extra" w:hAnsi="BRH Devanagari Extra" w:cs="BRH Devanagari Extra"/>
-                <w:color w:val="000000"/>
-                <w:sz w:val="40"/>
-                <w:szCs w:val="40"/>
-              </w:rPr>
-              <w:t>þÂlk</w:t>
-            </w:r>
-            <w:r>
-              <w:rPr>
-                <w:rFonts w:ascii="BRH Devanagari Extra" w:hAnsi="BRH Devanagari Extra" w:cs="BRH Devanagari Extra"/>
-                <w:color w:val="000000"/>
-                <w:sz w:val="40"/>
-                <w:szCs w:val="40"/>
-              </w:rPr>
-              <w:t>Éå</w:t>
-            </w:r>
-            <w:proofErr w:type="spellEnd"/>
-            <w:r>
-              <w:rPr>
-                <w:rFonts w:ascii="BRH Devanagari Extra" w:hAnsi="BRH Devanagari Extra" w:cs="BRH Devanagari Extra"/>
-                <w:color w:val="000000"/>
-                <w:sz w:val="40"/>
-                <w:szCs w:val="40"/>
+                <w:cs/>
+                <w:lang w:bidi="ta-IN"/>
+              </w:rPr>
+              <w:t>தே</w:t>
+            </w:r>
+            <w:r>
+              <w:rPr>
+                <w:rFonts w:ascii="Latha" w:hAnsi="Latha" w:cs="Latha"/>
+                <w:b/>
+                <w:bCs/>
+                <w:position w:val="-12"/>
+                <w:sz w:val="28"/>
+                <w:szCs w:val="28"/>
+                <w:highlight w:val="yellow"/>
+                <w:cs/>
+                <w:lang w:bidi="ta-IN"/>
+              </w:rPr>
+              <w:t>4</w:t>
+            </w:r>
+            <w:r>
+              <w:rPr>
+                <w:rFonts w:ascii="Latha" w:hAnsi="Latha" w:cs="Latha"/>
+                <w:sz w:val="28"/>
+                <w:szCs w:val="28"/>
+                <w:highlight w:val="yellow"/>
+                <w:lang w:bidi="ta-IN"/>
+              </w:rPr>
+              <w:t xml:space="preserve"> | </w:t>
+            </w:r>
+            <w:r>
+              <w:rPr>
+                <w:rFonts w:ascii="Latha" w:hAnsi="Latha" w:cs="Latha"/>
+                <w:sz w:val="28"/>
+                <w:szCs w:val="28"/>
+                <w:cs/>
+                <w:lang w:bidi="ta-IN"/>
+              </w:rPr>
+              <w:t>அ</w:t>
+            </w:r>
+            <w:r>
+              <w:rPr>
+                <w:rFonts w:ascii="BRH Tamil Tab Extra" w:hAnsi="BRH Tamil Tab Extra" w:cs="Latha"/>
+                <w:b/>
+                <w:sz w:val="32"/>
+                <w:szCs w:val="28"/>
+                <w:lang w:bidi="ta-IN"/>
+              </w:rPr>
+              <w:t>…</w:t>
+            </w:r>
+            <w:r>
+              <w:rPr>
+                <w:rFonts w:ascii="Latha" w:hAnsi="Latha" w:cs="Latha"/>
+                <w:sz w:val="28"/>
+                <w:szCs w:val="28"/>
+                <w:cs/>
+                <w:lang w:bidi="ta-IN"/>
+              </w:rPr>
+              <w:t>ரு</w:t>
+            </w:r>
+            <w:r>
+              <w:rPr>
+                <w:rFonts w:ascii="BRH Tamil Tab Extra" w:hAnsi="BRH Tamil Tab Extra" w:cs="Latha"/>
+                <w:b/>
+                <w:sz w:val="32"/>
+                <w:szCs w:val="28"/>
+                <w:lang w:bidi="ta-IN"/>
+              </w:rPr>
+              <w:t>…</w:t>
+            </w:r>
+            <w:r>
+              <w:rPr>
+                <w:rFonts w:ascii="Latha" w:hAnsi="Latha" w:cs="Latha"/>
+                <w:sz w:val="28"/>
+                <w:szCs w:val="28"/>
+                <w:cs/>
+                <w:lang w:bidi="ta-IN"/>
+              </w:rPr>
+              <w:t>ந்தா</w:t>
+            </w:r>
+            <w:r>
+              <w:rPr>
+                <w:rFonts w:ascii="BRH Tamil Tab Extra" w:hAnsi="BRH Tamil Tab Extra" w:cs="Latha"/>
+                <w:b/>
+                <w:sz w:val="32"/>
+                <w:szCs w:val="28"/>
+                <w:lang w:bidi="ta-IN"/>
+              </w:rPr>
+              <w:t>…</w:t>
+            </w:r>
+            <w:r>
+              <w:rPr>
+                <w:rFonts w:ascii="Latha" w:hAnsi="Latha" w:cs="Latha"/>
+                <w:b/>
+                <w:bCs/>
+                <w:position w:val="-12"/>
+                <w:sz w:val="28"/>
+                <w:szCs w:val="28"/>
+                <w:cs/>
+                <w:lang w:bidi="ta-IN"/>
+              </w:rPr>
+              <w:t>4</w:t>
+            </w:r>
+            <w:r>
+              <w:rPr>
+                <w:rFonts w:ascii="Latha" w:hAnsi="Latha" w:cs="Latha"/>
+                <w:sz w:val="28"/>
+                <w:szCs w:val="28"/>
+                <w:cs/>
+                <w:lang w:bidi="ta-IN"/>
+              </w:rPr>
+              <w:t>க்</w:t>
+            </w:r>
+            <w:r>
+              <w:rPr>
+                <w:rFonts w:ascii="Latha" w:hAnsi="Latha" w:cs="Latha"/>
+                <w:b/>
+                <w:bCs/>
+                <w:position w:val="-12"/>
+                <w:sz w:val="28"/>
+                <w:szCs w:val="28"/>
+                <w:cs/>
+                <w:lang w:bidi="ta-IN"/>
+              </w:rPr>
+              <w:t>3</w:t>
+            </w:r>
+            <w:r>
+              <w:rPr>
+                <w:rFonts w:ascii="Latha" w:hAnsi="Latha" w:cs="Latha"/>
+                <w:sz w:val="28"/>
+                <w:szCs w:val="28"/>
+                <w:cs/>
+                <w:lang w:bidi="ta-IN"/>
+              </w:rPr>
+              <w:t>னே</w:t>
+            </w:r>
+            <w:r>
+              <w:rPr>
+                <w:rFonts w:ascii="Latha" w:hAnsi="Latha" w:cs="Latha"/>
+                <w:b/>
+                <w:bCs/>
+                <w:sz w:val="32"/>
+                <w:szCs w:val="32"/>
+                <w:cs/>
+                <w:lang w:bidi="ta-IN"/>
+              </w:rPr>
+              <w:t>:</w:t>
+            </w:r>
+            <w:r>
+              <w:rPr>
+                <w:rFonts w:ascii="Latha" w:hAnsi="Latha" w:cs="Latha"/>
+                <w:sz w:val="28"/>
+                <w:szCs w:val="28"/>
+                <w:lang w:bidi="ta-IN"/>
               </w:rPr>
               <w:t xml:space="preserve"> |</w:t>
             </w:r>
@@ -500,71 +656,246 @@
                 <w:lang w:val="en-IN" w:eastAsia="en-IN" w:bidi="ml-IN"/>
               </w:rPr>
             </w:pPr>
-            <w:proofErr w:type="spellStart"/>
-            <w:r>
-              <w:rPr>
-                <w:rFonts w:ascii="BRH Devanagari Extra" w:hAnsi="BRH Devanagari Extra" w:cs="BRH Devanagari Extra"/>
-                <w:color w:val="000000"/>
-                <w:sz w:val="40"/>
-                <w:szCs w:val="40"/>
-              </w:rPr>
-              <w:t>kÉÉqÉÉuÉþ</w:t>
-            </w:r>
-            <w:proofErr w:type="spellEnd"/>
-            <w:r>
-              <w:rPr>
-                <w:rFonts w:ascii="BRH Devanagari Extra" w:hAnsi="BRH Devanagari Extra" w:cs="BRH Devanagari Extra"/>
-                <w:color w:val="000000"/>
-                <w:sz w:val="40"/>
-                <w:szCs w:val="40"/>
+            <w:r>
+              <w:rPr>
+                <w:rFonts w:ascii="Latha" w:hAnsi="Latha" w:cs="Latha"/>
+                <w:sz w:val="28"/>
+                <w:szCs w:val="28"/>
+                <w:cs/>
+                <w:lang w:bidi="ta-IN"/>
+              </w:rPr>
+              <w:t>தா</w:t>
+            </w:r>
+            <w:r>
+              <w:rPr>
+                <w:rFonts w:ascii="Latha" w:hAnsi="Latha" w:cs="Latha"/>
+                <w:b/>
+                <w:bCs/>
+                <w:position w:val="-12"/>
+                <w:sz w:val="28"/>
+                <w:szCs w:val="28"/>
+                <w:cs/>
+                <w:lang w:bidi="ta-IN"/>
+              </w:rPr>
+              <w:t>4</w:t>
+            </w:r>
+            <w:r>
+              <w:rPr>
+                <w:rFonts w:ascii="Latha" w:hAnsi="Latha" w:cs="Latha"/>
+                <w:sz w:val="28"/>
+                <w:szCs w:val="28"/>
+                <w:cs/>
+                <w:lang w:bidi="ta-IN"/>
+              </w:rPr>
+              <w:t>மாவ</w:t>
+            </w:r>
+            <w:r>
+              <w:rPr>
+                <w:rFonts w:ascii="BRH Tamil Tab Extra" w:hAnsi="BRH Tamil Tab Extra" w:cs="Latha"/>
+                <w:b/>
+                <w:sz w:val="36"/>
+                <w:szCs w:val="28"/>
+                <w:lang w:bidi="ta-IN"/>
+              </w:rPr>
+              <w:t>†</w:t>
+            </w:r>
+            <w:r>
+              <w:rPr>
+                <w:rFonts w:ascii="Latha" w:hAnsi="Latha" w:cs="Latha"/>
+                <w:sz w:val="28"/>
+                <w:szCs w:val="28"/>
+                <w:lang w:bidi="ta-IN"/>
               </w:rPr>
               <w:t xml:space="preserve"> | </w:t>
             </w:r>
-            <w:proofErr w:type="spellStart"/>
-            <w:r>
-              <w:rPr>
-                <w:rFonts w:ascii="BRH Devanagari Extra" w:hAnsi="BRH Devanagari Extra" w:cs="BRH Devanagari Extra"/>
-                <w:color w:val="000000"/>
-                <w:sz w:val="40"/>
-                <w:szCs w:val="40"/>
-              </w:rPr>
-              <w:t>A</w:t>
-            </w:r>
-            <w:r>
-              <w:rPr>
-                <w:rFonts w:ascii="BRH Devanagari Extra" w:hAnsi="BRH Devanagari Extra" w:cs="BRH Devanagari Extra"/>
-                <w:color w:val="000000"/>
-                <w:sz w:val="40"/>
-                <w:szCs w:val="40"/>
+            <w:r>
+              <w:rPr>
+                <w:rFonts w:ascii="Latha" w:hAnsi="Latha" w:cs="Latha"/>
+                <w:sz w:val="28"/>
+                <w:szCs w:val="28"/>
+                <w:cs/>
+                <w:lang w:bidi="ta-IN"/>
+              </w:rPr>
+              <w:t>அவா</w:t>
+            </w:r>
+            <w:r>
+              <w:rPr>
+                <w:rFonts w:ascii="BRH Tamil Tab Extra" w:hAnsi="BRH Tamil Tab Extra" w:cs="Latha"/>
+                <w:b/>
+                <w:sz w:val="36"/>
+                <w:szCs w:val="28"/>
+                <w:lang w:bidi="ta-IN"/>
+              </w:rPr>
+              <w:t>†</w:t>
+            </w:r>
+            <w:r>
+              <w:rPr>
+                <w:rFonts w:ascii="Latha" w:hAnsi="Latha" w:cs="Latha"/>
+                <w:sz w:val="28"/>
+                <w:szCs w:val="28"/>
+                <w:cs/>
+                <w:lang w:bidi="ta-IN"/>
+              </w:rPr>
+              <w:t>ரு</w:t>
+            </w:r>
+            <w:r>
+              <w:rPr>
+                <w:rFonts w:ascii="Latha" w:hAnsi="Latha" w:cs="Latha"/>
+                <w:sz w:val="28"/>
+                <w:szCs w:val="28"/>
                 <w:highlight w:val="green"/>
-              </w:rPr>
-              <w:t>uÉ</w:t>
-            </w:r>
-            <w:r>
-              <w:rPr>
-                <w:rFonts w:ascii="BRH Devanagari Extra" w:hAnsi="BRH Devanagari Extra" w:cs="BRH Devanagari Extra"/>
-                <w:color w:val="000000"/>
-                <w:sz w:val="40"/>
-                <w:szCs w:val="40"/>
-              </w:rPr>
-              <w:t>þÂlk</w:t>
-            </w:r>
-            <w:r>
-              <w:rPr>
-                <w:rFonts w:ascii="BRH Devanagari Extra" w:hAnsi="BRH Devanagari Extra" w:cs="BRH Devanagari Extra"/>
-                <w:color w:val="000000"/>
-                <w:sz w:val="40"/>
-                <w:szCs w:val="40"/>
-              </w:rPr>
-              <w:t>Éå</w:t>
-            </w:r>
-            <w:proofErr w:type="spellEnd"/>
-            <w:r>
-              <w:rPr>
-                <w:rFonts w:ascii="BRH Devanagari Extra" w:hAnsi="BRH Devanagari Extra" w:cs="BRH Devanagari Extra"/>
-                <w:color w:val="000000"/>
-                <w:sz w:val="40"/>
-                <w:szCs w:val="40"/>
+                <w:cs/>
+                <w:lang w:bidi="ta-IN"/>
+              </w:rPr>
+              <w:t>ந்த</w:t>
+            </w:r>
+            <w:r>
+              <w:rPr>
+                <w:rFonts w:ascii="Latha" w:hAnsi="Latha" w:cs="Latha"/>
+                <w:b/>
+                <w:bCs/>
+                <w:position w:val="-12"/>
+                <w:sz w:val="28"/>
+                <w:szCs w:val="28"/>
+                <w:highlight w:val="green"/>
+                <w:cs/>
+                <w:lang w:bidi="ta-IN"/>
+              </w:rPr>
+              <w:t>4</w:t>
+            </w:r>
+            <w:r>
+              <w:rPr>
+                <w:rFonts w:ascii="Latha" w:hAnsi="Latha" w:cs="Latha"/>
+                <w:sz w:val="28"/>
+                <w:szCs w:val="28"/>
+                <w:lang w:bidi="ta-IN"/>
+              </w:rPr>
+              <w:t xml:space="preserve"> | </w:t>
+            </w:r>
+            <w:r>
+              <w:rPr>
+                <w:rFonts w:ascii="Latha" w:hAnsi="Latha" w:cs="Latha"/>
+                <w:sz w:val="28"/>
+                <w:szCs w:val="28"/>
+                <w:cs/>
+                <w:lang w:bidi="ta-IN"/>
+              </w:rPr>
+              <w:t>அ</w:t>
+            </w:r>
+            <w:r>
+              <w:rPr>
+                <w:rFonts w:ascii="BRH Tamil Tab Extra" w:hAnsi="BRH Tamil Tab Extra" w:cs="Latha"/>
+                <w:b/>
+                <w:sz w:val="32"/>
+                <w:szCs w:val="28"/>
+                <w:lang w:bidi="ta-IN"/>
+              </w:rPr>
+              <w:t>…</w:t>
+            </w:r>
+            <w:r>
+              <w:rPr>
+                <w:rFonts w:ascii="Latha" w:hAnsi="Latha" w:cs="Latha"/>
+                <w:sz w:val="28"/>
+                <w:szCs w:val="28"/>
+                <w:cs/>
+                <w:lang w:bidi="ta-IN"/>
+              </w:rPr>
+              <w:t>ரு</w:t>
+            </w:r>
+            <w:r>
+              <w:rPr>
+                <w:rFonts w:ascii="BRH Tamil Tab Extra" w:hAnsi="BRH Tamil Tab Extra" w:cs="Latha"/>
+                <w:b/>
+                <w:sz w:val="32"/>
+                <w:szCs w:val="28"/>
+                <w:lang w:bidi="ta-IN"/>
+              </w:rPr>
+              <w:t>…</w:t>
+            </w:r>
+            <w:r>
+              <w:rPr>
+                <w:rFonts w:ascii="Latha" w:hAnsi="Latha" w:cs="Latha"/>
+                <w:sz w:val="28"/>
+                <w:szCs w:val="28"/>
+                <w:cs/>
+                <w:lang w:bidi="ta-IN"/>
+              </w:rPr>
+              <w:t>ந்தா</w:t>
+            </w:r>
+            <w:r>
+              <w:rPr>
+                <w:rFonts w:ascii="BRH Tamil Tab Extra" w:hAnsi="BRH Tamil Tab Extra" w:cs="Latha"/>
+                <w:b/>
+                <w:sz w:val="32"/>
+                <w:szCs w:val="28"/>
+                <w:lang w:bidi="ta-IN"/>
+              </w:rPr>
+              <w:t>…</w:t>
+            </w:r>
+            <w:r>
+              <w:rPr>
+                <w:rFonts w:ascii="Latha" w:hAnsi="Latha" w:cs="Latha"/>
+                <w:b/>
+                <w:bCs/>
+                <w:position w:val="-12"/>
+                <w:sz w:val="28"/>
+                <w:szCs w:val="28"/>
+                <w:cs/>
+                <w:lang w:bidi="ta-IN"/>
+              </w:rPr>
+              <w:t>4</w:t>
+            </w:r>
+            <w:r>
+              <w:rPr>
+                <w:rFonts w:ascii="Latha" w:hAnsi="Latha" w:cs="Latha"/>
+                <w:sz w:val="28"/>
+                <w:szCs w:val="28"/>
+                <w:cs/>
+                <w:lang w:bidi="ta-IN"/>
+              </w:rPr>
+              <w:t>க்</w:t>
+            </w:r>
+            <w:r>
+              <w:rPr>
+                <w:rFonts w:ascii="Latha" w:hAnsi="Latha" w:cs="Latha"/>
+                <w:b/>
+                <w:bCs/>
+                <w:position w:val="-12"/>
+                <w:sz w:val="28"/>
+                <w:szCs w:val="28"/>
+                <w:cs/>
+                <w:lang w:bidi="ta-IN"/>
+              </w:rPr>
+              <w:t>3</w:t>
+            </w:r>
+            <w:r>
+              <w:rPr>
+                <w:rFonts w:ascii="Latha" w:hAnsi="Latha" w:cs="Latha"/>
+                <w:sz w:val="28"/>
+                <w:szCs w:val="28"/>
+                <w:cs/>
+                <w:lang w:bidi="ta-IN"/>
+              </w:rPr>
+              <w:t>னே</w:t>
+            </w:r>
+            <w:r>
+              <w:rPr>
+                <w:rFonts w:ascii="Latha" w:hAnsi="Latha" w:cs="Latha"/>
+                <w:b/>
+                <w:bCs/>
+                <w:sz w:val="32"/>
+                <w:szCs w:val="32"/>
+                <w:cs/>
+                <w:lang w:bidi="ta-IN"/>
+              </w:rPr>
+              <w:t>:</w:t>
+            </w:r>
+            <w:r>
+              <w:rPr>
+                <w:rFonts w:ascii="Latha" w:hAnsi="Latha" w:cs="Latha"/>
+                <w:sz w:val="28"/>
+                <w:szCs w:val="28"/>
+                <w:lang w:bidi="ta-IN"/>
               </w:rPr>
               <w:t xml:space="preserve"> |</w:t>
             </w:r>
@@ -9801,6 +10132,7 @@
     <w:lsdException w:name="HTML Sample" w:semiHidden="1" w:unhideWhenUsed="1"/>
     <w:lsdException w:name="HTML Typewriter" w:semiHidden="1" w:unhideWhenUsed="1"/>
     <w:lsdException w:name="HTML Variable" w:semiHidden="1" w:unhideWhenUsed="1"/>
+    <w:lsdException w:name="Normal Table" w:semiHidden="1" w:unhideWhenUsed="1"/>
     <w:lsdException w:name="annotation subject" w:semiHidden="1" w:unhideWhenUsed="1"/>
     <w:lsdException w:name="No List" w:semiHidden="1" w:unhideWhenUsed="1"/>
     <w:lsdException w:name="Outline List 1" w:semiHidden="1" w:unhideWhenUsed="1"/>
@@ -9843,8 +10175,11 @@
     <w:lsdException w:name="Table Contemporary" w:semiHidden="1" w:unhideWhenUsed="1"/>
     <w:lsdException w:name="Table Elegant" w:semiHidden="1" w:unhideWhenUsed="1"/>
     <w:lsdException w:name="Table Professional" w:semiHidden="1" w:unhideWhenUsed="1"/>
+    <w:lsdException w:name="Table Subtle 1" w:semiHidden="1" w:unhideWhenUsed="1"/>
     <w:lsdException w:name="Table Subtle 2" w:semiHidden="1" w:unhideWhenUsed="1"/>
     <w:lsdException w:name="Table Web 1" w:semiHidden="1" w:unhideWhenUsed="1"/>
+    <w:lsdException w:name="Table Web 2" w:semiHidden="1" w:unhideWhenUsed="1"/>
+    <w:lsdException w:name="Table Web 3" w:semiHidden="1" w:unhideWhenUsed="1"/>
     <w:lsdException w:name="Balloon Text" w:semiHidden="1" w:unhideWhenUsed="1"/>
     <w:lsdException w:name="Table Grid" w:uiPriority="59"/>
     <w:lsdException w:name="Table Theme" w:semiHidden="1" w:unhideWhenUsed="1"/>

</xml_diff>